<commit_message>
Updating repo w/ changes  - controlProtocol added result parameter to getTECTemperature  - V0_3.ino/.h     - removed unused variables     - removed RTC init and all usage     - fixed rotary knob ISR     - removed some LCD faces     - added LCD splash as deftDevis .. and release date     - added get status on boot up     - separate getHumidity in getStatus() and added de-bounce     - on boot up, set humidity threshold to ambient + 10  - controlProtocol     - added result member to structure and functions for         getTECTemperature
</commit_message>
<xml_diff>
--- a/docs/protocol.docx
+++ b/docs/protocol.docx
@@ -829,7 +829,16 @@
         </w:rPr>
       </w:pPr>
       <w:r>
-        <w:rPr/>
+        <w:rPr>
+          <w:rFonts w:eastAsia="Noto Sans CJK SC" w:cs="Lohit Devanagari" w:ascii="Liberation Sans" w:hAnsi="Liberation Sans"/>
+          <w:b/>
+          <w:bCs/>
+          <w:color w:val="auto"/>
+          <w:kern w:val="2"/>
+          <w:sz w:val="28"/>
+          <w:szCs w:val="28"/>
+          <w:lang w:val="en-US" w:eastAsia="zh-CN" w:bidi="hi-IN"/>
+        </w:rPr>
       </w:r>
     </w:p>
     <w:p>
@@ -848,7 +857,16 @@
         </w:rPr>
       </w:pPr>
       <w:r>
-        <w:rPr/>
+        <w:rPr>
+          <w:rFonts w:eastAsia="Noto Sans CJK SC" w:cs="Lohit Devanagari" w:ascii="Liberation Sans" w:hAnsi="Liberation Sans"/>
+          <w:b/>
+          <w:bCs/>
+          <w:color w:val="auto"/>
+          <w:kern w:val="2"/>
+          <w:sz w:val="28"/>
+          <w:szCs w:val="28"/>
+          <w:lang w:val="en-US" w:eastAsia="zh-CN" w:bidi="hi-IN"/>
+        </w:rPr>
       </w:r>
       <w:r>
         <w:br w:type="page"/>
@@ -1065,7 +1083,7 @@
         <mc:AlternateContent>
           <mc:Choice Requires="wps">
             <w:drawing>
-              <wp:anchor behindDoc="0" distT="0" distB="0" distL="0" distR="0" simplePos="0" locked="0" layoutInCell="1" allowOverlap="1" relativeHeight="2">
+              <wp:anchor behindDoc="0" distT="0" distB="0" distL="0" distR="0" simplePos="0" locked="0" layoutInCell="1" allowOverlap="1" relativeHeight="4">
                 <wp:simplePos x="0" y="0"/>
                 <wp:positionH relativeFrom="column">
                   <wp:posOffset>251460</wp:posOffset>
@@ -1073,7 +1091,7 @@
                 <wp:positionV relativeFrom="paragraph">
                   <wp:posOffset>381635</wp:posOffset>
                 </wp:positionV>
-                <wp:extent cx="1010285" cy="400685"/>
+                <wp:extent cx="1010920" cy="401320"/>
                 <wp:effectExtent l="0" t="0" r="0" b="0"/>
                 <wp:wrapNone/>
                 <wp:docPr id="1" name="Shape1"/>
@@ -1084,7 +1102,7 @@
                       <wps:spPr>
                         <a:xfrm>
                           <a:off x="0" y="0"/>
-                          <a:ext cx="1009800" cy="399960"/>
+                          <a:ext cx="1010160" cy="400680"/>
                         </a:xfrm>
                         <a:prstGeom prst="rect">
                           <a:avLst/>
@@ -1109,7 +1127,7 @@
                           <w:p>
                             <w:pPr>
                               <w:pStyle w:val="FrameContents"/>
-                              <w:overflowPunct w:val="true"/>
+                              <w:overflowPunct w:val="false"/>
                               <w:bidi w:val="0"/>
                               <w:jc w:val="left"/>
                               <w:rPr/>
@@ -1134,7 +1152,7 @@
           </mc:Choice>
           <mc:Fallback>
             <w:pict>
-              <v:rect id="shape_0" ID="Shape1" fillcolor="#729fcf" stroked="t" style="position:absolute;margin-left:19.8pt;margin-top:30.05pt;width:79.45pt;height:31.45pt">
+              <v:rect id="shape_0" ID="Shape1" fillcolor="#729fcf" stroked="t" style="position:absolute;margin-left:19.8pt;margin-top:30.05pt;width:79.5pt;height:31.5pt">
                 <w10:wrap type="square"/>
                 <v:fill o:detectmouseclick="t" type="solid" color2="#8d6030"/>
                 <v:stroke color="#3465a4" joinstyle="round" endcap="flat"/>
@@ -1143,7 +1161,7 @@
                     <w:p>
                       <w:pPr>
                         <w:pStyle w:val="FrameContents"/>
-                        <w:overflowPunct w:val="true"/>
+                        <w:overflowPunct w:val="false"/>
                         <w:bidi w:val="0"/>
                         <w:jc w:val="left"/>
                         <w:rPr/>
@@ -1164,7 +1182,7 @@
         <mc:AlternateContent>
           <mc:Choice Requires="wps">
             <w:drawing>
-              <wp:anchor behindDoc="0" distT="0" distB="0" distL="0" distR="0" simplePos="0" locked="0" layoutInCell="1" allowOverlap="1" relativeHeight="5">
+              <wp:anchor behindDoc="0" distT="0" distB="0" distL="0" distR="0" simplePos="0" locked="0" layoutInCell="1" allowOverlap="1" relativeHeight="7">
                 <wp:simplePos x="0" y="0"/>
                 <wp:positionH relativeFrom="column">
                   <wp:posOffset>2375535</wp:posOffset>
@@ -1172,7 +1190,7 @@
                 <wp:positionV relativeFrom="paragraph">
                   <wp:posOffset>191135</wp:posOffset>
                 </wp:positionV>
-                <wp:extent cx="1076960" cy="419735"/>
+                <wp:extent cx="1077595" cy="420370"/>
                 <wp:effectExtent l="0" t="0" r="0" b="0"/>
                 <wp:wrapNone/>
                 <wp:docPr id="3" name="Shape2"/>
@@ -1183,7 +1201,7 @@
                       <wps:spPr>
                         <a:xfrm>
                           <a:off x="0" y="0"/>
-                          <a:ext cx="1076400" cy="419040"/>
+                          <a:ext cx="1077120" cy="419760"/>
                         </a:xfrm>
                         <a:prstGeom prst="rect">
                           <a:avLst/>
@@ -1208,7 +1226,7 @@
                           <w:p>
                             <w:pPr>
                               <w:pStyle w:val="FrameContents"/>
-                              <w:overflowPunct w:val="true"/>
+                              <w:overflowPunct w:val="false"/>
                               <w:bidi w:val="0"/>
                               <w:jc w:val="left"/>
                               <w:rPr/>
@@ -1218,43 +1236,11 @@
                                 <w:color w:val="000000"/>
                               </w:rPr>
                               <w:t>Slave ID 1</w:t>
-                              <w:pict>
-                                <v:rect id="shape_0" ID="Shape2" fillcolor="#729fcf" stroked="t" style="position:absolute;margin-left:-0.75pt;margin-top:48.05pt;width:84.7pt;height:32.95pt">
-                                  <w10:wrap type="square"/>
-                                  <v:fill o:detectmouseclick="t" type="solid" color2="#8d6030"/>
-                                  <v:stroke color="#3465a4" joinstyle="round" endcap="flat"/>
-                                  <v:textbox>
-                                    <w:txbxContent>
-                                      <w:p>
-                                        <w:pPr>
-                                          <w:pStyle w:val="FrameContents"/>
-                                          <w:overflowPunct w:val="true"/>
-                                          <w:bidi w:val="0"/>
-                                          <w:jc w:val="left"/>
-                                          <w:rPr/>
-                                        </w:pPr>
-                                        <w:r>
-                                          <w:rPr>
-                                            <w:color w:val="000000"/>
-                                          </w:rPr>
-                                          <w:t xml:space="preserve">Slave ID </w:t>
-                                        </w:r>
-                                        <w:r>
-                                          <w:rPr>
-                                            <w:color w:val="000000"/>
-                                          </w:rPr>
-                                          <w:t>2</w:t>
-                                        </w:r>
-                                      </w:p>
-                                    </w:txbxContent>
-                                  </v:textbox>
-                                </v:rect>
-                              </w:pict>
                             </w:r>
                           </w:p>
                         </w:txbxContent>
                       </wps:txbx>
-                      <wps:bodyPr lIns="0" rIns="0" tIns="0" bIns="0" anchor="ctr">
+                      <wps:bodyPr lIns="90000" rIns="90000" tIns="45000" bIns="45000">
                         <a:noAutofit/>
                       </wps:bodyPr>
                     </wps:wsp>
@@ -1265,7 +1251,7 @@
           </mc:Choice>
           <mc:Fallback>
             <w:pict>
-              <v:rect id="shape_0" ID="Shape2" fillcolor="#729fcf" stroked="t" style="position:absolute;margin-left:187.05pt;margin-top:15.05pt;width:84.7pt;height:32.95pt">
+              <v:rect id="shape_0" ID="Shape2" fillcolor="#729fcf" stroked="t" style="position:absolute;margin-left:187.05pt;margin-top:15.05pt;width:84.75pt;height:33pt">
                 <w10:wrap type="square"/>
                 <v:fill o:detectmouseclick="t" type="solid" color2="#8d6030"/>
                 <v:stroke color="#3465a4" joinstyle="round" endcap="flat"/>
@@ -1274,7 +1260,7 @@
                     <w:p>
                       <w:pPr>
                         <w:pStyle w:val="FrameContents"/>
-                        <w:overflowPunct w:val="true"/>
+                        <w:overflowPunct w:val="false"/>
                         <w:bidi w:val="0"/>
                         <w:jc w:val="left"/>
                         <w:rPr/>
@@ -1284,42 +1270,192 @@
                           <w:color w:val="000000"/>
                         </w:rPr>
                         <w:t>Slave ID 1</w:t>
-                        <w:pict>
-                          <v:rect id="shape_0" ID="Shape2" fillcolor="#729fcf" stroked="t" style="position:absolute;margin-left:-0.75pt;margin-top:48.05pt;width:84.7pt;height:32.95pt">
-                            <w10:wrap type="square"/>
-                            <v:fill o:detectmouseclick="t" type="solid" color2="#8d6030"/>
-                            <v:stroke color="#3465a4" joinstyle="round" endcap="flat"/>
-                            <v:textbox>
-                              <w:txbxContent>
-                                <w:p>
-                                  <w:pPr>
-                                    <w:pStyle w:val="FrameContents"/>
-                                    <w:overflowPunct w:val="true"/>
-                                    <w:bidi w:val="0"/>
-                                    <w:jc w:val="left"/>
-                                    <w:rPr/>
-                                  </w:pPr>
-                                  <w:r>
-                                    <w:rPr>
-                                      <w:color w:val="000000"/>
-                                    </w:rPr>
-                                    <w:t xml:space="preserve">Slave ID </w:t>
-                                  </w:r>
-                                  <w:r>
-                                    <w:rPr>
-                                      <w:color w:val="000000"/>
-                                    </w:rPr>
-                                    <w:t>2</w:t>
-                                  </w:r>
-                                </w:p>
-                              </w:txbxContent>
-                            </v:textbox>
-                          </v:rect>
-                        </w:pict>
                       </w:r>
                     </w:p>
                   </w:txbxContent>
                 </v:textbox>
+              </v:rect>
+            </w:pict>
+          </mc:Fallback>
+        </mc:AlternateContent>
+      </w:r>
+      <w:r>
+        <mc:AlternateContent>
+          <mc:Choice Requires="wps">
+            <w:drawing>
+              <wp:anchor behindDoc="0" distT="0" distB="0" distL="114300" distR="114300" simplePos="0" locked="0" layoutInCell="1" allowOverlap="1" relativeHeight="3">
+                <wp:simplePos x="0" y="0"/>
+                <wp:positionH relativeFrom="column">
+                  <wp:posOffset>-9525</wp:posOffset>
+                </wp:positionH>
+                <wp:positionV relativeFrom="paragraph">
+                  <wp:posOffset>610235</wp:posOffset>
+                </wp:positionV>
+                <wp:extent cx="1075690" cy="418465"/>
+                <wp:effectExtent l="0" t="0" r="0" b="0"/>
+                <wp:wrapSquare wrapText="bothSides"/>
+                <wp:docPr id="5" name=""/>
+                <a:graphic xmlns:a="http://schemas.openxmlformats.org/drawingml/2006/main">
+                  <a:graphicData uri="http://schemas.microsoft.com/office/word/2010/wordprocessingShape">
+                    <wps:wsp>
+                      <wps:cNvSpPr txBox="1"/>
+                      <wps:spPr>
+                        <a:xfrm>
+                          <a:off x="0" y="0"/>
+                          <a:ext cx="1075690" cy="418465"/>
+                        </a:xfrm>
+                        <a:prstGeom prst="rect"/>
+                        <a:solidFill>
+                          <a:srgbClr val="729FCF"/>
+                        </a:solidFill>
+                        <a:ln w="635">
+                          <a:solidFill>
+                            <a:srgbClr val="3465A4"/>
+                          </a:solidFill>
+                        </a:ln>
+                      </wps:spPr>
+                      <wps:txbx>
+                        <w:txbxContent>
+                          <w:p>
+                            <w:pPr>
+                              <w:pStyle w:val="FrameContents"/>
+                              <w:overflowPunct w:val="false"/>
+                              <w:bidi w:val="0"/>
+                              <w:jc w:val="left"/>
+                              <w:rPr/>
+                            </w:pPr>
+                            <w:r>
+                              <w:rPr>
+                                <w:color w:val="000000"/>
+                              </w:rPr>
+                              <w:t>Slave ID 2</w:t>
+                            </w:r>
+                          </w:p>
+                        </w:txbxContent>
+                      </wps:txbx>
+                      <wps:bodyPr anchor="t" lIns="91440" tIns="45720" rIns="91440" bIns="45720">
+                        <a:noAutofit/>
+                      </wps:bodyPr>
+                    </wps:wsp>
+                  </a:graphicData>
+                </a:graphic>
+              </wp:anchor>
+            </w:drawing>
+          </mc:Choice>
+          <mc:Fallback>
+            <w:pict>
+              <v:rect fillcolor="#729FCF" strokecolor="#3465A4" strokeweight="0pt" style="position:absolute;rotation:0;width:84.7pt;height:32.95pt;mso-wrap-distance-left:9pt;mso-wrap-distance-right:9pt;mso-wrap-distance-top:0pt;mso-wrap-distance-bottom:0pt;margin-top:48.05pt;mso-position-vertical-relative:text;margin-left:-0.75pt;mso-position-horizontal-relative:text">
+                <v:textbox>
+                  <w:txbxContent>
+                    <w:p>
+                      <w:pPr>
+                        <w:pStyle w:val="FrameContents"/>
+                        <w:overflowPunct w:val="false"/>
+                        <w:bidi w:val="0"/>
+                        <w:jc w:val="left"/>
+                        <w:rPr/>
+                      </w:pPr>
+                      <w:r>
+                        <w:rPr>
+                          <w:color w:val="000000"/>
+                        </w:rPr>
+                        <w:t>Slave ID 2</w:t>
+                      </w:r>
+                    </w:p>
+                  </w:txbxContent>
+                </v:textbox>
+                <w10:wrap type="square"/>
+              </v:rect>
+            </w:pict>
+          </mc:Fallback>
+        </mc:AlternateContent>
+      </w:r>
+      <w:r>
+        <mc:AlternateContent>
+          <mc:Choice Requires="wps">
+            <w:drawing>
+              <wp:anchor behindDoc="0" distT="0" distB="0" distL="114300" distR="114300" simplePos="0" locked="0" layoutInCell="1" allowOverlap="1" relativeHeight="3">
+                <wp:simplePos x="0" y="0"/>
+                <wp:positionH relativeFrom="column">
+                  <wp:posOffset>-9525</wp:posOffset>
+                </wp:positionH>
+                <wp:positionV relativeFrom="paragraph">
+                  <wp:posOffset>610235</wp:posOffset>
+                </wp:positionV>
+                <wp:extent cx="1075690" cy="418465"/>
+                <wp:effectExtent l="0" t="0" r="0" b="0"/>
+                <wp:wrapSquare wrapText="bothSides"/>
+                <wp:docPr id="6" name=""/>
+                <a:graphic xmlns:a="http://schemas.openxmlformats.org/drawingml/2006/main">
+                  <a:graphicData uri="http://schemas.microsoft.com/office/word/2010/wordprocessingShape">
+                    <wps:wsp>
+                      <wps:cNvSpPr txBox="1"/>
+                      <wps:spPr>
+                        <a:xfrm>
+                          <a:off x="0" y="0"/>
+                          <a:ext cx="1075690" cy="418465"/>
+                        </a:xfrm>
+                        <a:prstGeom prst="rect"/>
+                        <a:solidFill>
+                          <a:srgbClr val="729FCF"/>
+                        </a:solidFill>
+                        <a:ln w="635">
+                          <a:solidFill>
+                            <a:srgbClr val="3465A4"/>
+                          </a:solidFill>
+                        </a:ln>
+                      </wps:spPr>
+                      <wps:txbx>
+                        <w:txbxContent>
+                          <w:p>
+                            <w:pPr>
+                              <w:pStyle w:val="FrameContents"/>
+                              <w:overflowPunct w:val="false"/>
+                              <w:bidi w:val="0"/>
+                              <w:jc w:val="left"/>
+                              <w:rPr/>
+                            </w:pPr>
+                            <w:r>
+                              <w:rPr>
+                                <w:color w:val="000000"/>
+                              </w:rPr>
+                              <w:t>Slave ID 2</w:t>
+                            </w:r>
+                          </w:p>
+                        </w:txbxContent>
+                      </wps:txbx>
+                      <wps:bodyPr anchor="t" lIns="91440" tIns="45720" rIns="91440" bIns="45720">
+                        <a:noAutofit/>
+                      </wps:bodyPr>
+                    </wps:wsp>
+                  </a:graphicData>
+                </a:graphic>
+              </wp:anchor>
+            </w:drawing>
+          </mc:Choice>
+          <mc:Fallback>
+            <w:pict>
+              <v:rect fillcolor="#729FCF" strokecolor="#3465A4" strokeweight="0pt" style="position:absolute;rotation:0;width:84.7pt;height:32.95pt;mso-wrap-distance-left:9pt;mso-wrap-distance-right:9pt;mso-wrap-distance-top:0pt;mso-wrap-distance-bottom:0pt;margin-top:48.05pt;mso-position-vertical-relative:text;margin-left:-0.75pt;mso-position-horizontal-relative:text">
+                <v:textbox>
+                  <w:txbxContent>
+                    <w:p>
+                      <w:pPr>
+                        <w:pStyle w:val="FrameContents"/>
+                        <w:overflowPunct w:val="false"/>
+                        <w:bidi w:val="0"/>
+                        <w:jc w:val="left"/>
+                        <w:rPr/>
+                      </w:pPr>
+                      <w:r>
+                        <w:rPr>
+                          <w:color w:val="000000"/>
+                        </w:rPr>
+                        <w:t>Slave ID 2</w:t>
+                      </w:r>
+                    </w:p>
+                  </w:txbxContent>
+                </v:textbox>
+                <w10:wrap type="square"/>
               </v:rect>
             </w:pict>
           </mc:Fallback>
@@ -1345,15 +1481,15 @@
         <mc:AlternateContent>
           <mc:Choice Requires="wps">
             <w:drawing>
-              <wp:anchor behindDoc="0" distT="0" distB="0" distL="0" distR="0" simplePos="0" locked="0" layoutInCell="1" allowOverlap="1" relativeHeight="3">
+              <wp:anchor behindDoc="0" distT="0" distB="0" distL="0" distR="0" simplePos="0" locked="0" layoutInCell="1" allowOverlap="1" relativeHeight="5">
                 <wp:simplePos x="0" y="0"/>
                 <wp:positionH relativeFrom="column">
-                  <wp:posOffset>1268730</wp:posOffset>
+                  <wp:posOffset>1275715</wp:posOffset>
                 </wp:positionH>
                 <wp:positionV relativeFrom="paragraph">
-                  <wp:posOffset>163195</wp:posOffset>
+                  <wp:posOffset>257175</wp:posOffset>
                 </wp:positionV>
-                <wp:extent cx="1144905" cy="193675"/>
+                <wp:extent cx="1146175" cy="194310"/>
                 <wp:effectExtent l="0" t="0" r="0" b="0"/>
                 <wp:wrapNone/>
                 <wp:docPr id="7" name="Shape4"/>
@@ -1364,7 +1500,7 @@
                       <wps:spPr>
                         <a:xfrm flipV="1">
                           <a:off x="0" y="0"/>
-                          <a:ext cx="1144440" cy="186840"/>
+                          <a:ext cx="1146240" cy="187200"/>
                         </a:xfrm>
                         <a:prstGeom prst="line">
                           <a:avLst/>
@@ -1392,7 +1528,7 @@
           </mc:Choice>
           <mc:Fallback>
             <w:pict>
-              <v:line id="shape_0" from="99.3pt,5.75pt" to="189.35pt,20.4pt" ID="Shape4" stroked="t" style="position:absolute;flip:y">
+              <v:line id="shape_0" from="99.85pt,13.1pt" to="190.05pt,27.8pt" ID="Shape4" stroked="t" style="position:absolute;flip:y">
                 <v:stroke color="#3465a4" startarrow="block" endarrow="block" startarrowwidth="medium" startarrowlength="medium" endarrowwidth="medium" endarrowlength="medium" joinstyle="round" endcap="flat"/>
                 <v:fill o:detectmouseclick="t" on="false"/>
               </v:line>
@@ -1411,15 +1547,15 @@
         <mc:AlternateContent>
           <mc:Choice Requires="wps">
             <w:drawing>
-              <wp:anchor behindDoc="0" distT="0" distB="0" distL="0" distR="0" simplePos="0" locked="0" layoutInCell="1" allowOverlap="1" relativeHeight="4">
+              <wp:anchor behindDoc="0" distT="0" distB="0" distL="0" distR="0" simplePos="0" locked="0" layoutInCell="1" allowOverlap="1" relativeHeight="6">
                 <wp:simplePos x="0" y="0"/>
                 <wp:positionH relativeFrom="column">
-                  <wp:posOffset>1299210</wp:posOffset>
+                  <wp:posOffset>1358900</wp:posOffset>
                 </wp:positionH>
                 <wp:positionV relativeFrom="paragraph">
-                  <wp:posOffset>299085</wp:posOffset>
+                  <wp:posOffset>514350</wp:posOffset>
                 </wp:positionV>
-                <wp:extent cx="1127125" cy="533400"/>
+                <wp:extent cx="1127760" cy="534035"/>
                 <wp:effectExtent l="0" t="0" r="0" b="0"/>
                 <wp:wrapNone/>
                 <wp:docPr id="8" name="Shape5"/>
@@ -1430,7 +1566,7 @@
                       <wps:spPr>
                         <a:xfrm>
                           <a:off x="0" y="0"/>
-                          <a:ext cx="1126440" cy="532800"/>
+                          <a:ext cx="1127160" cy="533520"/>
                         </a:xfrm>
                         <a:prstGeom prst="line">
                           <a:avLst/>
@@ -1458,7 +1594,7 @@
           </mc:Choice>
           <mc:Fallback>
             <w:pict>
-              <v:line id="shape_0" from="97.6pt,6.65pt" to="186.25pt,48.55pt" ID="Shape5" stroked="t" style="position:absolute">
+              <v:line id="shape_0" from="102.3pt,23.55pt" to="191pt,65.5pt" ID="Shape5" stroked="t" style="position:absolute">
                 <v:stroke color="#3465a4" startarrow="block" endarrow="block" startarrowwidth="medium" startarrowlength="medium" endarrowwidth="medium" endarrowlength="medium" joinstyle="round" endcap="flat"/>
                 <v:fill o:detectmouseclick="t" on="false"/>
               </v:line>
@@ -9809,11 +9945,7 @@
             </w:pPr>
             <w:r>
               <w:rPr/>
-              <w:t>0x0</w:t>
-            </w:r>
-            <w:r>
-              <w:rPr/>
-              <w:t>7</w:t>
+              <w:t>0x07</w:t>
             </w:r>
           </w:p>
         </w:tc>
@@ -14925,11 +15057,7 @@
             </w:pPr>
             <w:r>
               <w:rPr/>
-              <w:t>0x</w:t>
-            </w:r>
-            <w:r>
-              <w:rPr/>
-              <w:t>0C</w:t>
+              <w:t>0x0C</w:t>
             </w:r>
           </w:p>
         </w:tc>
@@ -15852,11 +15980,7 @@
             </w:pPr>
             <w:r>
               <w:rPr/>
-              <w:t>0x</w:t>
-            </w:r>
-            <w:r>
-              <w:rPr/>
-              <w:t>0D</w:t>
+              <w:t>0x0D</w:t>
             </w:r>
           </w:p>
         </w:tc>
@@ -17253,11 +17377,7 @@
             </w:pPr>
             <w:r>
               <w:rPr/>
-              <w:t>0x</w:t>
-            </w:r>
-            <w:r>
-              <w:rPr/>
-              <w:t>0E</w:t>
+              <w:t>0x0E</w:t>
             </w:r>
           </w:p>
         </w:tc>
@@ -18087,11 +18207,7 @@
             </w:pPr>
             <w:r>
               <w:rPr/>
-              <w:t>0x</w:t>
-            </w:r>
-            <w:r>
-              <w:rPr/>
-              <w:t>0F</w:t>
+              <w:t>0x0F</w:t>
             </w:r>
           </w:p>
         </w:tc>
@@ -19062,11 +19178,7 @@
             </w:pPr>
             <w:r>
               <w:rPr/>
-              <w:t>0x1</w:t>
-            </w:r>
-            <w:r>
-              <w:rPr/>
-              <w:t>0</w:t>
+              <w:t>0x10</w:t>
             </w:r>
           </w:p>
         </w:tc>
@@ -19896,11 +20008,7 @@
             </w:pPr>
             <w:r>
               <w:rPr/>
-              <w:t>0x1</w:t>
-            </w:r>
-            <w:r>
-              <w:rPr/>
-              <w:t>1</w:t>
+              <w:t>0x11</w:t>
             </w:r>
           </w:p>
         </w:tc>
@@ -20885,11 +20993,7 @@
             </w:pPr>
             <w:r>
               <w:rPr/>
-              <w:t>0x</w:t>
-            </w:r>
-            <w:r>
-              <w:rPr/>
-              <w:t>12</w:t>
+              <w:t>0x12</w:t>
             </w:r>
           </w:p>
         </w:tc>
@@ -21866,11 +21970,7 @@
             </w:pPr>
             <w:r>
               <w:rPr/>
-              <w:t>0x</w:t>
-            </w:r>
-            <w:r>
-              <w:rPr/>
-              <w:t>13</w:t>
+              <w:t>0x13</w:t>
             </w:r>
           </w:p>
         </w:tc>
@@ -22845,11 +22945,7 @@
             </w:pPr>
             <w:r>
               <w:rPr/>
-              <w:t>0x</w:t>
-            </w:r>
-            <w:r>
-              <w:rPr/>
-              <w:t>14</w:t>
+              <w:t>0x14</w:t>
             </w:r>
           </w:p>
         </w:tc>
@@ -23691,11 +23787,7 @@
             </w:pPr>
             <w:r>
               <w:rPr/>
-              <w:t>0x</w:t>
-            </w:r>
-            <w:r>
-              <w:rPr/>
-              <w:t>15</w:t>
+              <w:t>0x15</w:t>
             </w:r>
           </w:p>
         </w:tc>
@@ -24685,11 +24777,7 @@
             </w:pPr>
             <w:r>
               <w:rPr/>
-              <w:t>0x1</w:t>
-            </w:r>
-            <w:r>
-              <w:rPr/>
-              <w:t>6</w:t>
+              <w:t>0x16</w:t>
             </w:r>
           </w:p>
         </w:tc>
@@ -25519,11 +25607,7 @@
             </w:pPr>
             <w:r>
               <w:rPr/>
-              <w:t>0x1</w:t>
-            </w:r>
-            <w:r>
-              <w:rPr/>
-              <w:t>7</w:t>
+              <w:t>0x17</w:t>
             </w:r>
           </w:p>
         </w:tc>
@@ -26510,11 +26594,7 @@
             </w:pPr>
             <w:r>
               <w:rPr/>
-              <w:t>0x1</w:t>
-            </w:r>
-            <w:r>
-              <w:rPr/>
-              <w:t>8</w:t>
+              <w:t>0x18</w:t>
             </w:r>
           </w:p>
         </w:tc>
@@ -27344,11 +27424,7 @@
             </w:pPr>
             <w:r>
               <w:rPr/>
-              <w:t>0x1</w:t>
-            </w:r>
-            <w:r>
-              <w:rPr/>
-              <w:t>9</w:t>
+              <w:t>0x19</w:t>
             </w:r>
           </w:p>
         </w:tc>
@@ -28335,11 +28411,7 @@
             </w:pPr>
             <w:r>
               <w:rPr/>
-              <w:t>0x1</w:t>
-            </w:r>
-            <w:r>
-              <w:rPr/>
-              <w:t>A</w:t>
+              <w:t>0x1A</w:t>
             </w:r>
           </w:p>
         </w:tc>
@@ -29169,11 +29241,7 @@
             </w:pPr>
             <w:r>
               <w:rPr/>
-              <w:t>0x1</w:t>
-            </w:r>
-            <w:r>
-              <w:rPr/>
-              <w:t>B</w:t>
+              <w:t>0x1B</w:t>
             </w:r>
           </w:p>
         </w:tc>
@@ -30117,11 +30185,7 @@
             </w:pPr>
             <w:r>
               <w:rPr/>
-              <w:t>0x1</w:t>
-            </w:r>
-            <w:r>
-              <w:rPr/>
-              <w:t>C</w:t>
+              <w:t>0x1C</w:t>
             </w:r>
           </w:p>
         </w:tc>
@@ -30963,11 +31027,7 @@
             </w:pPr>
             <w:r>
               <w:rPr/>
-              <w:t>0x1</w:t>
-            </w:r>
-            <w:r>
-              <w:rPr/>
-              <w:t>D</w:t>
+              <w:t>0x1D</w:t>
             </w:r>
           </w:p>
         </w:tc>
@@ -31950,11 +32010,7 @@
             </w:pPr>
             <w:r>
               <w:rPr/>
-              <w:t>0x1</w:t>
-            </w:r>
-            <w:r>
-              <w:rPr/>
-              <w:t>E</w:t>
+              <w:t>0x1E</w:t>
             </w:r>
           </w:p>
         </w:tc>
@@ -32800,11 +32856,7 @@
             </w:pPr>
             <w:r>
               <w:rPr/>
-              <w:t>0x1</w:t>
-            </w:r>
-            <w:r>
-              <w:rPr/>
-              <w:t>F</w:t>
+              <w:t>0x1F</w:t>
             </w:r>
           </w:p>
         </w:tc>
@@ -33728,7 +33780,7 @@
     <w:qFormat/>
     <w:pPr>
       <w:widowControl/>
-      <w:overflowPunct w:val="true"/>
+      <w:overflowPunct w:val="false"/>
       <w:bidi w:val="0"/>
       <w:jc w:val="left"/>
     </w:pPr>
@@ -35359,6 +35411,134 @@
       <w:rFonts w:cs="Symbol"/>
     </w:rPr>
   </w:style>
+  <w:style w:type="character" w:styleId="ListLabel225">
+    <w:name w:val="ListLabel 225"/>
+    <w:qFormat/>
+    <w:rPr>
+      <w:rFonts w:ascii="Liberation Sans" w:hAnsi="Liberation Sans" w:cs="OpenSymbol"/>
+      <w:b/>
+      <w:sz w:val="28"/>
+    </w:rPr>
+  </w:style>
+  <w:style w:type="character" w:styleId="ListLabel226">
+    <w:name w:val="ListLabel 226"/>
+    <w:qFormat/>
+    <w:rPr>
+      <w:rFonts w:cs="OpenSymbol"/>
+    </w:rPr>
+  </w:style>
+  <w:style w:type="character" w:styleId="ListLabel227">
+    <w:name w:val="ListLabel 227"/>
+    <w:qFormat/>
+    <w:rPr>
+      <w:rFonts w:cs="OpenSymbol"/>
+    </w:rPr>
+  </w:style>
+  <w:style w:type="character" w:styleId="ListLabel228">
+    <w:name w:val="ListLabel 228"/>
+    <w:qFormat/>
+    <w:rPr>
+      <w:rFonts w:cs="OpenSymbol"/>
+    </w:rPr>
+  </w:style>
+  <w:style w:type="character" w:styleId="ListLabel229">
+    <w:name w:val="ListLabel 229"/>
+    <w:qFormat/>
+    <w:rPr>
+      <w:rFonts w:cs="OpenSymbol"/>
+    </w:rPr>
+  </w:style>
+  <w:style w:type="character" w:styleId="ListLabel230">
+    <w:name w:val="ListLabel 230"/>
+    <w:qFormat/>
+    <w:rPr>
+      <w:rFonts w:cs="OpenSymbol"/>
+    </w:rPr>
+  </w:style>
+  <w:style w:type="character" w:styleId="ListLabel231">
+    <w:name w:val="ListLabel 231"/>
+    <w:qFormat/>
+    <w:rPr>
+      <w:rFonts w:cs="OpenSymbol"/>
+    </w:rPr>
+  </w:style>
+  <w:style w:type="character" w:styleId="ListLabel232">
+    <w:name w:val="ListLabel 232"/>
+    <w:qFormat/>
+    <w:rPr>
+      <w:rFonts w:cs="OpenSymbol"/>
+    </w:rPr>
+  </w:style>
+  <w:style w:type="character" w:styleId="ListLabel233">
+    <w:name w:val="ListLabel 233"/>
+    <w:qFormat/>
+    <w:rPr>
+      <w:rFonts w:cs="OpenSymbol"/>
+    </w:rPr>
+  </w:style>
+  <w:style w:type="character" w:styleId="ListLabel234">
+    <w:name w:val="ListLabel 234"/>
+    <w:qFormat/>
+    <w:rPr>
+      <w:rFonts w:cs="Symbol"/>
+    </w:rPr>
+  </w:style>
+  <w:style w:type="character" w:styleId="ListLabel235">
+    <w:name w:val="ListLabel 235"/>
+    <w:qFormat/>
+    <w:rPr>
+      <w:rFonts w:cs="Symbol"/>
+    </w:rPr>
+  </w:style>
+  <w:style w:type="character" w:styleId="ListLabel236">
+    <w:name w:val="ListLabel 236"/>
+    <w:qFormat/>
+    <w:rPr>
+      <w:rFonts w:cs="Symbol"/>
+    </w:rPr>
+  </w:style>
+  <w:style w:type="character" w:styleId="ListLabel237">
+    <w:name w:val="ListLabel 237"/>
+    <w:qFormat/>
+    <w:rPr>
+      <w:rFonts w:cs="Symbol"/>
+    </w:rPr>
+  </w:style>
+  <w:style w:type="character" w:styleId="ListLabel238">
+    <w:name w:val="ListLabel 238"/>
+    <w:qFormat/>
+    <w:rPr>
+      <w:rFonts w:cs="Symbol"/>
+    </w:rPr>
+  </w:style>
+  <w:style w:type="character" w:styleId="ListLabel239">
+    <w:name w:val="ListLabel 239"/>
+    <w:qFormat/>
+    <w:rPr>
+      <w:rFonts w:cs="Symbol"/>
+    </w:rPr>
+  </w:style>
+  <w:style w:type="character" w:styleId="ListLabel240">
+    <w:name w:val="ListLabel 240"/>
+    <w:qFormat/>
+    <w:rPr>
+      <w:rFonts w:cs="Symbol"/>
+    </w:rPr>
+  </w:style>
+  <w:style w:type="character" w:styleId="ListLabel241">
+    <w:name w:val="ListLabel 241"/>
+    <w:qFormat/>
+    <w:rPr>
+      <w:rFonts w:cs="Symbol"/>
+    </w:rPr>
+  </w:style>
+  <w:style w:type="character" w:styleId="ListLabel242">
+    <w:name w:val="ListLabel 242"/>
+    <w:qFormat/>
+    <w:rPr>
+      <w:rFonts w:cs="Symbol"/>
+    </w:rPr>
+  </w:style>
   <w:style w:type="paragraph" w:styleId="Heading">
     <w:name w:val="Heading"/>
     <w:basedOn w:val="Normal"/>

</xml_diff>